<commit_message>
add .net core seesion and redis
</commit_message>
<xml_diff>
--- a/Doc/Redis_sentinel.docx
+++ b/Doc/Redis_sentinel.docx
@@ -5,9 +5,6 @@
     <w:p>
       <w:pPr>
         <w:pStyle w:val="1"/>
-        <w:rPr>
-          <w:rFonts w:hint="eastAsia"/>
-        </w:rPr>
       </w:pPr>
       <w:proofErr w:type="spellStart"/>
       <w:r>
@@ -33,9 +30,6 @@
     <w:p>
       <w:pPr>
         <w:pStyle w:val="2"/>
-        <w:rPr>
-          <w:rFonts w:hint="eastAsia"/>
-        </w:rPr>
       </w:pPr>
       <w:r>
         <w:rPr>
@@ -45,11 +39,6 @@
       </w:r>
     </w:p>
     <w:p>
-      <w:pPr>
-        <w:rPr>
-          <w:rFonts w:hint="eastAsia"/>
-        </w:rPr>
-      </w:pPr>
       <w:r>
         <w:rPr>
           <w:noProof/>
@@ -91,19 +80,8 @@
         </w:drawing>
       </w:r>
     </w:p>
-    <w:p>
-      <w:pPr>
-        <w:rPr>
-          <w:rFonts w:hint="eastAsia"/>
-        </w:rPr>
-      </w:pPr>
-    </w:p>
-    <w:p>
-      <w:pPr>
-        <w:rPr>
-          <w:rFonts w:hint="eastAsia"/>
-        </w:rPr>
-      </w:pPr>
+    <w:p/>
+    <w:p>
       <w:r>
         <w:rPr>
           <w:rFonts w:hint="eastAsia"/>
@@ -112,11 +90,6 @@
       </w:r>
     </w:p>
     <w:p>
-      <w:pPr>
-        <w:rPr>
-          <w:rFonts w:hint="eastAsia"/>
-        </w:rPr>
-      </w:pPr>
       <w:r>
         <w:rPr>
           <w:noProof/>
@@ -159,11 +132,6 @@
       </w:r>
     </w:p>
     <w:p>
-      <w:pPr>
-        <w:rPr>
-          <w:rFonts w:hint="eastAsia"/>
-        </w:rPr>
-      </w:pPr>
       <w:r>
         <w:rPr>
           <w:rFonts w:hint="eastAsia"/>
@@ -171,19 +139,10 @@
         <w:t>每一个文件夹拷贝一份</w:t>
       </w:r>
     </w:p>
-    <w:p>
-      <w:pPr>
-        <w:rPr>
-          <w:rFonts w:hint="eastAsia"/>
-        </w:rPr>
-      </w:pPr>
-    </w:p>
+    <w:p/>
     <w:p>
       <w:pPr>
         <w:pStyle w:val="2"/>
-        <w:rPr>
-          <w:rFonts w:hint="eastAsia"/>
-        </w:rPr>
       </w:pPr>
       <w:r>
         <w:t>M</w:t>
@@ -202,11 +161,6 @@
       </w:r>
     </w:p>
     <w:p>
-      <w:pPr>
-        <w:rPr>
-          <w:rFonts w:hint="eastAsia"/>
-        </w:rPr>
-      </w:pPr>
       <w:r>
         <w:t>将</w:t>
       </w:r>
@@ -246,19 +200,10 @@
         <w:t>不改也可以）</w:t>
       </w:r>
     </w:p>
-    <w:p>
-      <w:pPr>
-        <w:rPr>
-          <w:rFonts w:hint="eastAsia"/>
-        </w:rPr>
-      </w:pPr>
-    </w:p>
+    <w:p/>
     <w:p>
       <w:pPr>
         <w:pStyle w:val="3"/>
-        <w:rPr>
-          <w:rFonts w:hint="eastAsia"/>
-        </w:rPr>
       </w:pPr>
       <w:r>
         <w:rPr>
@@ -267,19 +212,8 @@
         <w:t>修改配置</w:t>
       </w:r>
     </w:p>
-    <w:p>
-      <w:pPr>
-        <w:rPr>
-          <w:rFonts w:hint="eastAsia"/>
-        </w:rPr>
-      </w:pPr>
-    </w:p>
-    <w:p>
-      <w:pPr>
-        <w:rPr>
-          <w:rFonts w:hint="eastAsia"/>
-        </w:rPr>
-      </w:pPr>
+    <w:p/>
+    <w:p>
       <w:r>
         <w:rPr>
           <w:rFonts w:hint="eastAsia"/>
@@ -302,7 +236,13 @@
         <w:rPr>
           <w:rFonts w:hint="eastAsia"/>
         </w:rPr>
-        <w:t>商品不需要修改，就让</w:t>
+        <w:t>端口</w:t>
+      </w:r>
+      <w:r>
+        <w:rPr>
+          <w:rFonts w:hint="eastAsia"/>
+        </w:rPr>
+        <w:t>不需要修改，就让</w:t>
       </w:r>
       <w:r>
         <w:rPr>
@@ -330,11 +270,6 @@
       </w:r>
     </w:p>
     <w:p>
-      <w:pPr>
-        <w:rPr>
-          <w:rFonts w:hint="eastAsia"/>
-        </w:rPr>
-      </w:pPr>
       <w:r>
         <w:t>B</w:t>
       </w:r>
@@ -346,11 +281,6 @@
       </w:r>
     </w:p>
     <w:p>
-      <w:pPr>
-        <w:rPr>
-          <w:rFonts w:hint="eastAsia"/>
-        </w:rPr>
-      </w:pPr>
       <w:r>
         <w:rPr>
           <w:rFonts w:hint="eastAsia"/>
@@ -390,11 +320,6 @@
       </w:r>
     </w:p>
     <w:p>
-      <w:pPr>
-        <w:rPr>
-          <w:rFonts w:hint="eastAsia"/>
-        </w:rPr>
-      </w:pPr>
       <w:proofErr w:type="gramStart"/>
       <w:r>
         <w:t>bind</w:t>
@@ -404,26 +329,9 @@
         <w:t xml:space="preserve"> 192.168.2.121</w:t>
       </w:r>
     </w:p>
-    <w:p>
-      <w:pPr>
-        <w:rPr>
-          <w:rFonts w:hint="eastAsia"/>
-        </w:rPr>
-      </w:pPr>
-    </w:p>
-    <w:p>
-      <w:pPr>
-        <w:rPr>
-          <w:rFonts w:hint="eastAsia"/>
-        </w:rPr>
-      </w:pPr>
-    </w:p>
-    <w:p>
-      <w:pPr>
-        <w:rPr>
-          <w:rFonts w:hint="eastAsia"/>
-        </w:rPr>
-      </w:pPr>
+    <w:p/>
+    <w:p/>
+    <w:p>
       <w:r>
         <w:rPr>
           <w:rFonts w:hint="eastAsia"/>
@@ -438,11 +346,6 @@
       </w:r>
     </w:p>
     <w:p>
-      <w:pPr>
-        <w:rPr>
-          <w:rFonts w:hint="eastAsia"/>
-        </w:rPr>
-      </w:pPr>
       <w:proofErr w:type="gramStart"/>
       <w:r>
         <w:t>redis-server.exe</w:t>
@@ -453,11 +356,6 @@
       </w:r>
     </w:p>
     <w:p>
-      <w:pPr>
-        <w:rPr>
-          <w:rFonts w:hint="eastAsia"/>
-        </w:rPr>
-      </w:pPr>
       <w:r>
         <w:rPr>
           <w:noProof/>
@@ -499,19 +397,8 @@
         </w:drawing>
       </w:r>
     </w:p>
-    <w:p>
-      <w:pPr>
-        <w:rPr>
-          <w:rFonts w:hint="eastAsia"/>
-        </w:rPr>
-      </w:pPr>
-    </w:p>
-    <w:p>
-      <w:pPr>
-        <w:rPr>
-          <w:rFonts w:hint="eastAsia"/>
-        </w:rPr>
-      </w:pPr>
+    <w:p/>
+    <w:p>
       <w:r>
         <w:rPr>
           <w:rFonts w:hint="eastAsia"/>
@@ -519,19 +406,8 @@
         <w:t>Slave1</w:t>
       </w:r>
     </w:p>
-    <w:p>
-      <w:pPr>
-        <w:rPr>
-          <w:rFonts w:hint="eastAsia"/>
-        </w:rPr>
-      </w:pPr>
-    </w:p>
-    <w:p>
-      <w:pPr>
-        <w:rPr>
-          <w:rFonts w:hint="eastAsia"/>
-        </w:rPr>
-      </w:pPr>
+    <w:p/>
+    <w:p>
       <w:r>
         <w:t>将</w:t>
       </w:r>
@@ -571,19 +447,10 @@
         <w:t>不改也可以）</w:t>
       </w:r>
     </w:p>
-    <w:p>
-      <w:pPr>
-        <w:rPr>
-          <w:rFonts w:hint="eastAsia"/>
-        </w:rPr>
-      </w:pPr>
-    </w:p>
+    <w:p/>
     <w:p>
       <w:pPr>
         <w:pStyle w:val="3"/>
-        <w:rPr>
-          <w:rFonts w:hint="eastAsia"/>
-        </w:rPr>
       </w:pPr>
       <w:r>
         <w:rPr>
@@ -595,9 +462,6 @@
     <w:p>
       <w:pPr>
         <w:pStyle w:val="4"/>
-        <w:rPr>
-          <w:rFonts w:hint="eastAsia"/>
-        </w:rPr>
       </w:pPr>
       <w:r>
         <w:rPr>
@@ -612,19 +476,8 @@
         <w:t>bind</w:t>
       </w:r>
     </w:p>
-    <w:p>
-      <w:pPr>
-        <w:rPr>
-          <w:rFonts w:hint="eastAsia"/>
-        </w:rPr>
-      </w:pPr>
-    </w:p>
-    <w:p>
-      <w:pPr>
-        <w:rPr>
-          <w:rFonts w:hint="eastAsia"/>
-        </w:rPr>
-      </w:pPr>
+    <w:p/>
+    <w:p>
       <w:r>
         <w:t>B</w:t>
       </w:r>
@@ -636,11 +489,6 @@
       </w:r>
     </w:p>
     <w:p>
-      <w:pPr>
-        <w:rPr>
-          <w:rFonts w:hint="eastAsia"/>
-        </w:rPr>
-      </w:pPr>
       <w:r>
         <w:rPr>
           <w:rFonts w:hint="eastAsia"/>
@@ -673,11 +521,6 @@
       </w:r>
     </w:p>
     <w:p>
-      <w:pPr>
-        <w:rPr>
-          <w:rFonts w:hint="eastAsia"/>
-        </w:rPr>
-      </w:pPr>
       <w:proofErr w:type="gramStart"/>
       <w:r>
         <w:t>bind</w:t>
@@ -687,19 +530,10 @@
         <w:t xml:space="preserve"> 192.168.2.121</w:t>
       </w:r>
     </w:p>
-    <w:p>
-      <w:pPr>
-        <w:rPr>
-          <w:rFonts w:hint="eastAsia"/>
-        </w:rPr>
-      </w:pPr>
-    </w:p>
+    <w:p/>
     <w:p>
       <w:pPr>
         <w:pStyle w:val="4"/>
-        <w:rPr>
-          <w:rFonts w:hint="eastAsia"/>
-        </w:rPr>
       </w:pPr>
       <w:r>
         <w:rPr>
@@ -715,11 +549,6 @@
       </w:r>
     </w:p>
     <w:p>
-      <w:pPr>
-        <w:rPr>
-          <w:rFonts w:hint="eastAsia"/>
-        </w:rPr>
-      </w:pPr>
       <w:proofErr w:type="spellStart"/>
       <w:r>
         <w:t>P</w:t>
@@ -739,11 +568,6 @@
       </w:r>
     </w:p>
     <w:p>
-      <w:pPr>
-        <w:rPr>
-          <w:rFonts w:hint="eastAsia"/>
-        </w:rPr>
-      </w:pPr>
       <w:r>
         <w:rPr>
           <w:rFonts w:hint="eastAsia"/>
@@ -794,11 +618,6 @@
       </w:r>
     </w:p>
     <w:p>
-      <w:pPr>
-        <w:rPr>
-          <w:rFonts w:hint="eastAsia"/>
-        </w:rPr>
-      </w:pPr>
       <w:proofErr w:type="gramStart"/>
       <w:r>
         <w:t>port</w:t>
@@ -808,19 +627,10 @@
         <w:t xml:space="preserve"> 6380</w:t>
       </w:r>
     </w:p>
-    <w:p>
-      <w:pPr>
-        <w:rPr>
-          <w:rFonts w:hint="eastAsia"/>
-        </w:rPr>
-      </w:pPr>
-    </w:p>
+    <w:p/>
     <w:p>
       <w:pPr>
         <w:pStyle w:val="4"/>
-        <w:rPr>
-          <w:rFonts w:hint="eastAsia"/>
-        </w:rPr>
       </w:pPr>
       <w:r>
         <w:rPr>
@@ -845,11 +655,6 @@
       <w:proofErr w:type="spellEnd"/>
     </w:p>
     <w:p>
-      <w:pPr>
-        <w:rPr>
-          <w:rFonts w:hint="eastAsia"/>
-        </w:rPr>
-      </w:pPr>
       <w:proofErr w:type="spellStart"/>
       <w:r>
         <w:rPr>
@@ -886,11 +691,6 @@
       </w:r>
     </w:p>
     <w:p>
-      <w:pPr>
-        <w:rPr>
-          <w:rFonts w:hint="eastAsia"/>
-        </w:rPr>
-      </w:pPr>
       <w:proofErr w:type="spellStart"/>
       <w:r>
         <w:rPr>
@@ -919,11 +719,6 @@
       </w:r>
     </w:p>
     <w:p>
-      <w:pPr>
-        <w:rPr>
-          <w:rFonts w:hint="eastAsia"/>
-        </w:rPr>
-      </w:pPr>
       <w:r>
         <w:rPr>
           <w:rFonts w:hint="eastAsia"/>
@@ -961,19 +756,8 @@
         <w:t>slave</w:t>
       </w:r>
     </w:p>
-    <w:p>
-      <w:pPr>
-        <w:rPr>
-          <w:rFonts w:hint="eastAsia"/>
-        </w:rPr>
-      </w:pPr>
-    </w:p>
-    <w:p>
-      <w:pPr>
-        <w:rPr>
-          <w:rFonts w:hint="eastAsia"/>
-        </w:rPr>
-      </w:pPr>
+    <w:p/>
+    <w:p>
       <w:proofErr w:type="spellStart"/>
       <w:proofErr w:type="gramStart"/>
       <w:r>
@@ -997,19 +781,10 @@
         <w:t xml:space="preserve"> 6379</w:t>
       </w:r>
     </w:p>
-    <w:p>
-      <w:pPr>
-        <w:rPr>
-          <w:rFonts w:hint="eastAsia"/>
-        </w:rPr>
-      </w:pPr>
-    </w:p>
+    <w:p/>
     <w:p>
       <w:pPr>
         <w:pStyle w:val="3"/>
-        <w:rPr>
-          <w:rFonts w:hint="eastAsia"/>
-        </w:rPr>
       </w:pPr>
       <w:r>
         <w:rPr>
@@ -1025,11 +800,6 @@
       </w:r>
     </w:p>
     <w:p>
-      <w:pPr>
-        <w:rPr>
-          <w:rFonts w:hint="eastAsia"/>
-        </w:rPr>
-      </w:pPr>
       <w:r>
         <w:rPr>
           <w:noProof/>
@@ -1071,19 +841,8 @@
         </w:drawing>
       </w:r>
     </w:p>
-    <w:p>
-      <w:pPr>
-        <w:rPr>
-          <w:rFonts w:hint="eastAsia"/>
-        </w:rPr>
-      </w:pPr>
-    </w:p>
-    <w:p>
-      <w:pPr>
-        <w:rPr>
-          <w:rFonts w:hint="eastAsia"/>
-        </w:rPr>
-      </w:pPr>
+    <w:p/>
+    <w:p>
       <w:r>
         <w:rPr>
           <w:rFonts w:hint="eastAsia"/>
@@ -1128,11 +887,6 @@
       </w:r>
     </w:p>
     <w:p>
-      <w:pPr>
-        <w:rPr>
-          <w:rFonts w:hint="eastAsia"/>
-        </w:rPr>
-      </w:pPr>
       <w:r>
         <w:rPr>
           <w:noProof/>
@@ -1174,26 +928,9 @@
         </w:drawing>
       </w:r>
     </w:p>
-    <w:p>
-      <w:pPr>
-        <w:rPr>
-          <w:rFonts w:hint="eastAsia"/>
-        </w:rPr>
-      </w:pPr>
-    </w:p>
-    <w:p>
-      <w:pPr>
-        <w:rPr>
-          <w:rFonts w:hint="eastAsia"/>
-        </w:rPr>
-      </w:pPr>
-    </w:p>
-    <w:p>
-      <w:pPr>
-        <w:rPr>
-          <w:rFonts w:hint="eastAsia"/>
-        </w:rPr>
-      </w:pPr>
+    <w:p/>
+    <w:p/>
+    <w:p>
       <w:r>
         <w:rPr>
           <w:rFonts w:hint="eastAsia"/>
@@ -1282,19 +1019,10 @@
         <w:t>）</w:t>
       </w:r>
     </w:p>
-    <w:p>
-      <w:pPr>
-        <w:rPr>
-          <w:rFonts w:hint="eastAsia"/>
-        </w:rPr>
-      </w:pPr>
-    </w:p>
+    <w:p/>
     <w:p>
       <w:pPr>
         <w:pStyle w:val="2"/>
-        <w:rPr>
-          <w:rFonts w:hint="eastAsia"/>
-        </w:rPr>
       </w:pPr>
       <w:r>
         <w:t>S</w:t>
@@ -2385,19 +2113,10 @@
         <w:t>集群中的信息。</w:t>
       </w:r>
     </w:p>
-    <w:p>
-      <w:pPr>
-        <w:rPr>
-          <w:rFonts w:hint="eastAsia"/>
-        </w:rPr>
-      </w:pPr>
-    </w:p>
+    <w:p/>
     <w:p>
       <w:pPr>
         <w:pStyle w:val="3"/>
-        <w:rPr>
-          <w:rFonts w:hint="eastAsia"/>
-        </w:rPr>
       </w:pPr>
       <w:r>
         <w:rPr>
@@ -2412,19 +2131,8 @@
         <w:t>Sentinel</w:t>
       </w:r>
     </w:p>
-    <w:p>
-      <w:pPr>
-        <w:rPr>
-          <w:rFonts w:hint="eastAsia"/>
-        </w:rPr>
-      </w:pPr>
-    </w:p>
-    <w:p>
-      <w:pPr>
-        <w:rPr>
-          <w:rFonts w:hint="eastAsia"/>
-        </w:rPr>
-      </w:pPr>
+    <w:p/>
+    <w:p>
       <w:r>
         <w:rPr>
           <w:rFonts w:hint="eastAsia"/>
@@ -2442,11 +2150,6 @@
       </w:r>
     </w:p>
     <w:p>
-      <w:pPr>
-        <w:rPr>
-          <w:rFonts w:hint="eastAsia"/>
-        </w:rPr>
-      </w:pPr>
       <w:r>
         <w:rPr>
           <w:rFonts w:hint="eastAsia"/>
@@ -2465,11 +2168,6 @@
       </w:r>
     </w:p>
     <w:p>
-      <w:pPr>
-        <w:rPr>
-          <w:rFonts w:hint="eastAsia"/>
-        </w:rPr>
-      </w:pPr>
       <w:proofErr w:type="gramStart"/>
       <w:r>
         <w:lastRenderedPageBreak/>
@@ -2778,7 +2476,7 @@
         <w:spacing w:after="360"/>
         <w:jc w:val="left"/>
         <w:rPr>
-          <w:rFonts w:ascii="Consolas" w:eastAsia="宋体" w:hAnsi="Consolas" w:cs="宋体" w:hint="eastAsia"/>
+          <w:rFonts w:ascii="Consolas" w:eastAsia="宋体" w:hAnsi="Consolas" w:cs="宋体"/>
           <w:color w:val="2AA198"/>
           <w:kern w:val="0"/>
           <w:sz w:val="22"/>
@@ -2837,9 +2535,6 @@
     <w:p>
       <w:pPr>
         <w:pStyle w:val="3"/>
-        <w:rPr>
-          <w:rFonts w:hint="eastAsia"/>
-        </w:rPr>
       </w:pPr>
       <w:r>
         <w:rPr>
@@ -2855,11 +2550,6 @@
       </w:r>
     </w:p>
     <w:p>
-      <w:pPr>
-        <w:rPr>
-          <w:rFonts w:hint="eastAsia"/>
-        </w:rPr>
-      </w:pPr>
       <w:r>
         <w:t>redis-</w:t>
       </w:r>
@@ -2879,11 +2569,6 @@
       <w:proofErr w:type="gramEnd"/>
     </w:p>
     <w:p>
-      <w:pPr>
-        <w:rPr>
-          <w:rFonts w:hint="eastAsia"/>
-        </w:rPr>
-      </w:pPr>
       <w:r>
         <w:rPr>
           <w:rFonts w:hint="eastAsia"/>
@@ -2898,11 +2583,6 @@
       </w:r>
     </w:p>
     <w:p>
-      <w:pPr>
-        <w:rPr>
-          <w:rFonts w:hint="eastAsia"/>
-        </w:rPr>
-      </w:pPr>
       <w:r>
         <w:rPr>
           <w:noProof/>
@@ -2944,116 +2624,88 @@
         </w:drawing>
       </w:r>
     </w:p>
+    <w:p/>
+    <w:p>
+      <w:r>
+        <w:rPr>
+          <w:rFonts w:hint="eastAsia"/>
+        </w:rPr>
+        <w:t>异常：</w:t>
+      </w:r>
+    </w:p>
+    <w:p>
+      <w:r>
+        <w:t>*** FATAL CONFIG FILE ERROR ***</w:t>
+      </w:r>
+    </w:p>
+    <w:p/>
+    <w:p>
+      <w:r>
+        <w:t>[16604] 06 Jan 11:27:24.150 # Reading the configuration file, at line 4</w:t>
+      </w:r>
+    </w:p>
+    <w:p/>
+    <w:p>
+      <w:r>
+        <w:t xml:space="preserve">[16604] 06 Jan 11:27:24.150 # &gt;&gt;&gt; 'sentinel </w:t>
+      </w:r>
+      <w:proofErr w:type="spellStart"/>
+      <w:r>
+        <w:t>myid</w:t>
+      </w:r>
+      <w:proofErr w:type="spellEnd"/>
+      <w:r>
+        <w:t xml:space="preserve"> 0fad29ab9451bd82d10eb015092cf893a886dbd4'</w:t>
+      </w:r>
+    </w:p>
+    <w:p/>
+    <w:p>
+      <w:r>
+        <w:t>[16604] 06 Jan 11:27:24.151 # sentinel directive while not in sentinel mode</w:t>
+      </w:r>
+    </w:p>
+    <w:p/>
+    <w:p>
+      <w:r>
+        <w:rPr>
+          <w:rFonts w:hint="eastAsia"/>
+        </w:rPr>
+        <w:t>加</w:t>
+      </w:r>
+      <w:r>
+        <w:rPr>
+          <w:rFonts w:hint="eastAsia"/>
+        </w:rPr>
+        <w:t>上参数</w:t>
+      </w:r>
+      <w:r>
+        <w:rPr>
+          <w:rFonts w:hint="eastAsia"/>
+        </w:rPr>
+        <w:t xml:space="preserve">-- </w:t>
+      </w:r>
+      <w:r>
+        <w:rPr>
+          <w:rFonts w:hint="eastAsia"/>
+        </w:rPr>
+        <w:t xml:space="preserve">sentinel </w:t>
+      </w:r>
+      <w:r>
+        <w:rPr>
+          <w:rFonts w:hint="eastAsia"/>
+        </w:rPr>
+        <w:t>启动</w:t>
+      </w:r>
+      <w:r>
+        <w:rPr>
+          <w:rFonts w:hint="eastAsia"/>
+        </w:rPr>
+        <w:t>正常</w:t>
+      </w:r>
+    </w:p>
     <w:p>
       <w:pPr>
         <w:rPr>
-          <w:rFonts w:hint="eastAsia"/>
-        </w:rPr>
-      </w:pPr>
-    </w:p>
-    <w:p>
-      <w:pPr>
-        <w:rPr>
-          <w:rFonts w:hint="eastAsia"/>
-        </w:rPr>
-      </w:pPr>
-      <w:r>
-        <w:rPr>
-          <w:rFonts w:hint="eastAsia"/>
-        </w:rPr>
-        <w:t>异常：</w:t>
-      </w:r>
-    </w:p>
-    <w:p>
-      <w:r>
-        <w:t>*** FATAL CONFIG FILE ERROR ***</w:t>
-      </w:r>
-    </w:p>
-    <w:p/>
-    <w:p>
-      <w:r>
-        <w:t>[16604] 06 Jan 11:27:24.150 # Reading the configuration file, at line 4</w:t>
-      </w:r>
-    </w:p>
-    <w:p/>
-    <w:p>
-      <w:r>
-        <w:t xml:space="preserve">[16604] 06 Jan 11:27:24.150 # &gt;&gt;&gt; 'sentinel </w:t>
-      </w:r>
-      <w:proofErr w:type="spellStart"/>
-      <w:r>
-        <w:t>myid</w:t>
-      </w:r>
-      <w:proofErr w:type="spellEnd"/>
-      <w:r>
-        <w:t xml:space="preserve"> 0fad29ab9451bd82d10eb015092cf893a886dbd4'</w:t>
-      </w:r>
-    </w:p>
-    <w:p/>
-    <w:p>
-      <w:pPr>
-        <w:rPr>
-          <w:rFonts w:hint="eastAsia"/>
-        </w:rPr>
-      </w:pPr>
-      <w:r>
-        <w:t>[16604] 06 Jan 11:27:24.151 # sentinel directive while not in sentinel mode</w:t>
-      </w:r>
-    </w:p>
-    <w:p>
-      <w:pPr>
-        <w:rPr>
-          <w:rFonts w:hint="eastAsia"/>
-        </w:rPr>
-      </w:pPr>
-    </w:p>
-    <w:p>
-      <w:pPr>
-        <w:rPr>
-          <w:rFonts w:hint="eastAsia"/>
-        </w:rPr>
-      </w:pPr>
-      <w:r>
-        <w:rPr>
-          <w:rFonts w:hint="eastAsia"/>
-        </w:rPr>
-        <w:t>加</w:t>
-      </w:r>
-      <w:r>
-        <w:rPr>
-          <w:rFonts w:hint="eastAsia"/>
-        </w:rPr>
-        <w:t>上参数</w:t>
-      </w:r>
-      <w:r>
-        <w:rPr>
-          <w:rFonts w:hint="eastAsia"/>
-        </w:rPr>
-        <w:t xml:space="preserve">-- </w:t>
-      </w:r>
-      <w:r>
-        <w:rPr>
-          <w:rFonts w:hint="eastAsia"/>
-        </w:rPr>
-        <w:t xml:space="preserve">sentinel </w:t>
-      </w:r>
-      <w:r>
-        <w:rPr>
-          <w:rFonts w:hint="eastAsia"/>
-        </w:rPr>
-        <w:t>启动</w:t>
-      </w:r>
-      <w:r>
-        <w:rPr>
-          <w:rFonts w:hint="eastAsia"/>
-        </w:rPr>
-        <w:t>正常</w:t>
-      </w:r>
-    </w:p>
-    <w:p>
-      <w:pPr>
-        <w:rPr>
-          <w:rFonts w:hint="eastAsia"/>
           <w:b/>
           <w:color w:val="FF0000"/>
         </w:rPr>
@@ -3109,17 +2761,11 @@
     <w:p>
       <w:pPr>
         <w:rPr>
-          <w:rFonts w:hint="eastAsia"/>
           <w:b/>
         </w:rPr>
       </w:pPr>
     </w:p>
     <w:p>
-      <w:pPr>
-        <w:rPr>
-          <w:rFonts w:hint="eastAsia"/>
-        </w:rPr>
-      </w:pPr>
       <w:r>
         <w:rPr>
           <w:noProof/>
@@ -3162,19 +2808,8 @@
         </w:drawing>
       </w:r>
     </w:p>
-    <w:p>
-      <w:pPr>
-        <w:rPr>
-          <w:rFonts w:hint="eastAsia"/>
-        </w:rPr>
-      </w:pPr>
-    </w:p>
-    <w:p>
-      <w:pPr>
-        <w:rPr>
-          <w:rFonts w:hint="eastAsia"/>
-        </w:rPr>
-      </w:pPr>
+    <w:p/>
+    <w:p>
       <w:r>
         <w:t>S</w:t>
       </w:r>
@@ -3223,19 +2858,8 @@
         <w:t>工作。</w:t>
       </w:r>
     </w:p>
-    <w:p>
-      <w:pPr>
-        <w:rPr>
-          <w:rFonts w:hint="eastAsia"/>
-        </w:rPr>
-      </w:pPr>
-    </w:p>
-    <w:p>
-      <w:pPr>
-        <w:rPr>
-          <w:rFonts w:hint="eastAsia"/>
-        </w:rPr>
-      </w:pPr>
+    <w:p/>
+    <w:p>
       <w:r>
         <w:rPr>
           <w:rFonts w:hint="eastAsia"/>
@@ -3249,26 +2873,11 @@
         <w:t>。</w:t>
       </w:r>
     </w:p>
-    <w:p>
-      <w:pPr>
-        <w:rPr>
-          <w:rFonts w:hint="eastAsia"/>
-        </w:rPr>
-      </w:pPr>
-    </w:p>
-    <w:p>
-      <w:pPr>
-        <w:rPr>
-          <w:rFonts w:hint="eastAsia"/>
-        </w:rPr>
-      </w:pPr>
-    </w:p>
+    <w:p/>
+    <w:p/>
     <w:p>
       <w:pPr>
         <w:pStyle w:val="2"/>
-        <w:rPr>
-          <w:rFonts w:hint="eastAsia"/>
-        </w:rPr>
       </w:pPr>
       <w:r>
         <w:rPr>
@@ -3278,101 +2887,90 @@
       </w:r>
     </w:p>
     <w:p>
+      <w:r>
+        <w:rPr>
+          <w:rFonts w:hint="eastAsia"/>
+        </w:rPr>
+        <w:t>一：</w:t>
+      </w:r>
+      <w:r>
+        <w:rPr>
+          <w:rFonts w:hint="eastAsia"/>
+        </w:rPr>
+        <w:t>在</w:t>
+      </w:r>
+      <w:r>
+        <w:rPr>
+          <w:rFonts w:hint="eastAsia"/>
+        </w:rPr>
+        <w:t>master</w:t>
+      </w:r>
+      <w:r>
+        <w:rPr>
+          <w:rFonts w:hint="eastAsia"/>
+        </w:rPr>
+        <w:t>中设置值，看</w:t>
+      </w:r>
+      <w:r>
+        <w:rPr>
+          <w:rFonts w:hint="eastAsia"/>
+        </w:rPr>
+        <w:t>slave</w:t>
+      </w:r>
+      <w:r>
+        <w:rPr>
+          <w:rFonts w:hint="eastAsia"/>
+        </w:rPr>
+        <w:t>是否能够同步</w:t>
+      </w:r>
+    </w:p>
+    <w:p>
+      <w:r>
+        <w:rPr>
+          <w:rFonts w:hint="eastAsia"/>
+        </w:rPr>
+        <w:t>1</w:t>
+      </w:r>
+      <w:r>
+        <w:rPr>
+          <w:rFonts w:hint="eastAsia"/>
+        </w:rPr>
+        <w:t>：启动一个</w:t>
+      </w:r>
+      <w:r>
+        <w:rPr>
+          <w:rFonts w:hint="eastAsia"/>
+        </w:rPr>
+        <w:t>client</w:t>
+      </w:r>
+      <w:r>
+        <w:rPr>
+          <w:rFonts w:hint="eastAsia"/>
+        </w:rPr>
+        <w:t>连接</w:t>
+      </w:r>
+      <w:r>
+        <w:rPr>
+          <w:rFonts w:hint="eastAsia"/>
+        </w:rPr>
+        <w:t>master</w:t>
+      </w:r>
+      <w:r>
+        <w:rPr>
+          <w:rFonts w:hint="eastAsia"/>
+        </w:rPr>
+        <w:t>，然后，设置值</w:t>
+      </w:r>
+      <w:r>
+        <w:rPr>
+          <w:rFonts w:hint="eastAsia"/>
+        </w:rPr>
+        <w:t>。</w:t>
+      </w:r>
+    </w:p>
+    <w:p>
       <w:pPr>
         <w:rPr>
-          <w:rFonts w:hint="eastAsia"/>
-        </w:rPr>
-      </w:pPr>
-      <w:r>
-        <w:rPr>
-          <w:rFonts w:hint="eastAsia"/>
-        </w:rPr>
-        <w:t>一：</w:t>
-      </w:r>
-      <w:r>
-        <w:rPr>
-          <w:rFonts w:hint="eastAsia"/>
-        </w:rPr>
-        <w:t>在</w:t>
-      </w:r>
-      <w:r>
-        <w:rPr>
-          <w:rFonts w:hint="eastAsia"/>
-        </w:rPr>
-        <w:t>master</w:t>
-      </w:r>
-      <w:r>
-        <w:rPr>
-          <w:rFonts w:hint="eastAsia"/>
-        </w:rPr>
-        <w:t>中设置值，看</w:t>
-      </w:r>
-      <w:r>
-        <w:rPr>
-          <w:rFonts w:hint="eastAsia"/>
-        </w:rPr>
-        <w:t>slave</w:t>
-      </w:r>
-      <w:r>
-        <w:rPr>
-          <w:rFonts w:hint="eastAsia"/>
-        </w:rPr>
-        <w:t>是否能够同步</w:t>
-      </w:r>
-    </w:p>
-    <w:p>
-      <w:pPr>
-        <w:rPr>
-          <w:rFonts w:hint="eastAsia"/>
-        </w:rPr>
-      </w:pPr>
-      <w:r>
-        <w:rPr>
-          <w:rFonts w:hint="eastAsia"/>
-        </w:rPr>
-        <w:t>1</w:t>
-      </w:r>
-      <w:r>
-        <w:rPr>
-          <w:rFonts w:hint="eastAsia"/>
-        </w:rPr>
-        <w:t>：启动一个</w:t>
-      </w:r>
-      <w:r>
-        <w:rPr>
-          <w:rFonts w:hint="eastAsia"/>
-        </w:rPr>
-        <w:t>client</w:t>
-      </w:r>
-      <w:r>
-        <w:rPr>
-          <w:rFonts w:hint="eastAsia"/>
-        </w:rPr>
-        <w:t>连接</w:t>
-      </w:r>
-      <w:r>
-        <w:rPr>
-          <w:rFonts w:hint="eastAsia"/>
-        </w:rPr>
-        <w:t>master</w:t>
-      </w:r>
-      <w:r>
-        <w:rPr>
-          <w:rFonts w:hint="eastAsia"/>
-        </w:rPr>
-        <w:t>，然后，设置值</w:t>
-      </w:r>
-      <w:r>
-        <w:rPr>
-          <w:rFonts w:hint="eastAsia"/>
-        </w:rPr>
-        <w:t>。</w:t>
-      </w:r>
-    </w:p>
-    <w:p>
-      <w:pPr>
-        <w:rPr>
-          <w:rFonts w:hint="eastAsia"/>
           <w:b/>
         </w:rPr>
       </w:pPr>
@@ -3500,49 +3098,42 @@
       </w:r>
     </w:p>
     <w:p>
+      <w:r>
+        <w:t>repl_backlog_histlen:189792</w:t>
+      </w:r>
+    </w:p>
+    <w:p>
       <w:pPr>
         <w:rPr>
-          <w:rFonts w:hint="eastAsia"/>
+          <w:b/>
         </w:rPr>
       </w:pPr>
-      <w:r>
-        <w:t>repl_backlog_histlen:189792</w:t>
-      </w:r>
     </w:p>
     <w:p>
       <w:pPr>
         <w:rPr>
-          <w:rFonts w:hint="eastAsia"/>
           <w:b/>
         </w:rPr>
       </w:pPr>
-    </w:p>
-    <w:p>
-      <w:pPr>
+      <w:r>
         <w:rPr>
           <w:rFonts w:hint="eastAsia"/>
           <w:b/>
         </w:rPr>
-      </w:pPr>
+        <w:t>设置值</w:t>
+      </w:r>
       <w:r>
         <w:rPr>
           <w:rFonts w:hint="eastAsia"/>
           <w:b/>
         </w:rPr>
-        <w:t>设置值</w:t>
+        <w:t>|</w:t>
       </w:r>
       <w:r>
         <w:rPr>
           <w:rFonts w:hint="eastAsia"/>
           <w:b/>
         </w:rPr>
-        <w:t>|</w:t>
-      </w:r>
-      <w:r>
-        <w:rPr>
-          <w:rFonts w:hint="eastAsia"/>
-          <w:b/>
-        </w:rPr>
         <w:t>获取值</w:t>
       </w:r>
     </w:p>
@@ -3570,11 +3161,6 @@
       </w:r>
     </w:p>
     <w:p>
-      <w:pPr>
-        <w:rPr>
-          <w:rFonts w:hint="eastAsia"/>
-        </w:rPr>
-      </w:pPr>
       <w:r>
         <w:lastRenderedPageBreak/>
         <w:t>"</w:t>
@@ -3589,11 +3175,6 @@
       </w:r>
     </w:p>
     <w:p>
-      <w:pPr>
-        <w:rPr>
-          <w:rFonts w:hint="eastAsia"/>
-        </w:rPr>
-      </w:pPr>
       <w:r>
         <w:rPr>
           <w:noProof/>
@@ -3635,19 +3216,8 @@
         </w:drawing>
       </w:r>
     </w:p>
-    <w:p>
-      <w:pPr>
-        <w:rPr>
-          <w:rFonts w:hint="eastAsia"/>
-        </w:rPr>
-      </w:pPr>
-    </w:p>
-    <w:p>
-      <w:pPr>
-        <w:rPr>
-          <w:rFonts w:hint="eastAsia"/>
-        </w:rPr>
-      </w:pPr>
+    <w:p/>
+    <w:p>
       <w:r>
         <w:rPr>
           <w:rFonts w:hint="eastAsia"/>
@@ -3721,13 +3291,7 @@
         <w:t>设置的值</w:t>
       </w:r>
     </w:p>
-    <w:p>
-      <w:pPr>
-        <w:rPr>
-          <w:rFonts w:hint="eastAsia"/>
-        </w:rPr>
-      </w:pPr>
-    </w:p>
+    <w:p/>
     <w:p>
       <w:r>
         <w:t>I:\Redis_Group\slave1&gt;</w:t>
@@ -3758,21 +3322,11 @@
       </w:r>
     </w:p>
     <w:p>
-      <w:pPr>
-        <w:rPr>
-          <w:rFonts w:hint="eastAsia"/>
-        </w:rPr>
-      </w:pPr>
       <w:r>
         <w:t>192.168.2.121:6380&gt;</w:t>
       </w:r>
     </w:p>
     <w:p>
-      <w:pPr>
-        <w:rPr>
-          <w:rFonts w:hint="eastAsia"/>
-        </w:rPr>
-      </w:pPr>
       <w:r>
         <w:rPr>
           <w:noProof/>
@@ -3815,11 +3369,6 @@
       </w:r>
     </w:p>
     <w:p>
-      <w:pPr>
-        <w:rPr>
-          <w:rFonts w:hint="eastAsia"/>
-        </w:rPr>
-      </w:pPr>
       <w:r>
         <w:t>同理，我们开起</w:t>
       </w:r>
@@ -3873,11 +3422,6 @@
       </w:r>
     </w:p>
     <w:p>
-      <w:pPr>
-        <w:rPr>
-          <w:rFonts w:hint="eastAsia"/>
-        </w:rPr>
-      </w:pPr>
       <w:r>
         <w:rPr>
           <w:noProof/>
@@ -3920,11 +3464,6 @@
       </w:r>
     </w:p>
     <w:p>
-      <w:pPr>
-        <w:rPr>
-          <w:rFonts w:hint="eastAsia"/>
-        </w:rPr>
-      </w:pPr>
       <w:r>
         <w:rPr>
           <w:noProof/>
@@ -3966,26 +3505,9 @@
         </w:drawing>
       </w:r>
     </w:p>
-    <w:p>
-      <w:pPr>
-        <w:rPr>
-          <w:rFonts w:hint="eastAsia"/>
-        </w:rPr>
-      </w:pPr>
-    </w:p>
-    <w:p>
-      <w:pPr>
-        <w:rPr>
-          <w:rFonts w:hint="eastAsia"/>
-        </w:rPr>
-      </w:pPr>
-    </w:p>
-    <w:p>
-      <w:pPr>
-        <w:rPr>
-          <w:rFonts w:hint="eastAsia"/>
-        </w:rPr>
-      </w:pPr>
+    <w:p/>
+    <w:p/>
+    <w:p>
       <w:r>
         <w:rPr>
           <w:rFonts w:hint="eastAsia"/>
@@ -4006,11 +3528,6 @@
       </w:r>
     </w:p>
     <w:p>
-      <w:pPr>
-        <w:rPr>
-          <w:rFonts w:hint="eastAsia"/>
-        </w:rPr>
-      </w:pPr>
       <w:r>
         <w:rPr>
           <w:noProof/>
@@ -4054,112 +3571,87 @@
       </w:r>
     </w:p>
     <w:p>
+      <w:r>
+        <w:rPr>
+          <w:rFonts w:hint="eastAsia"/>
+        </w:rPr>
+        <w:t>提示：</w:t>
+      </w:r>
+    </w:p>
+    <w:p>
+      <w:r>
+        <w:t>(</w:t>
+      </w:r>
+      <w:proofErr w:type="gramStart"/>
+      <w:r>
+        <w:t>error</w:t>
+      </w:r>
+      <w:proofErr w:type="gramEnd"/>
+      <w:r>
+        <w:t>) READONLY You can't write against a read only slave.</w:t>
+      </w:r>
+    </w:p>
+    <w:p/>
+    <w:p>
+      <w:r>
+        <w:t>S</w:t>
+      </w:r>
+      <w:r>
+        <w:rPr>
+          <w:rFonts w:hint="eastAsia"/>
+        </w:rPr>
+        <w:t>lave</w:t>
+      </w:r>
+      <w:r>
+        <w:rPr>
+          <w:rFonts w:hint="eastAsia"/>
+        </w:rPr>
+        <w:t>为只读不能够设置值</w:t>
+      </w:r>
+    </w:p>
+    <w:p/>
+    <w:p>
       <w:pPr>
         <w:rPr>
-          <w:rFonts w:hint="eastAsia"/>
+          <w:b/>
         </w:rPr>
       </w:pPr>
       <w:r>
         <w:rPr>
-          <w:rFonts w:hint="eastAsia"/>
-        </w:rPr>
-        <w:t>提示：</w:t>
-      </w:r>
-    </w:p>
-    <w:p>
-      <w:pPr>
-        <w:rPr>
-          <w:rFonts w:hint="eastAsia"/>
-        </w:rPr>
-      </w:pPr>
-      <w:r>
-        <w:t>(</w:t>
-      </w:r>
-      <w:proofErr w:type="gramStart"/>
-      <w:r>
-        <w:t>error</w:t>
-      </w:r>
-      <w:proofErr w:type="gramEnd"/>
-      <w:r>
-        <w:t>) READONLY You can't write against a read only slave.</w:t>
-      </w:r>
-    </w:p>
-    <w:p>
-      <w:pPr>
-        <w:rPr>
-          <w:rFonts w:hint="eastAsia"/>
-        </w:rPr>
-      </w:pPr>
-    </w:p>
-    <w:p>
-      <w:pPr>
-        <w:rPr>
-          <w:rFonts w:hint="eastAsia"/>
-        </w:rPr>
-      </w:pPr>
-      <w:r>
-        <w:t>S</w:t>
-      </w:r>
-      <w:r>
-        <w:rPr>
-          <w:rFonts w:hint="eastAsia"/>
-        </w:rPr>
-        <w:t>lave</w:t>
-      </w:r>
-      <w:r>
-        <w:rPr>
-          <w:rFonts w:hint="eastAsia"/>
-        </w:rPr>
-        <w:t>为只读不能够设置值</w:t>
-      </w:r>
-    </w:p>
-    <w:p>
-      <w:pPr>
-        <w:rPr>
-          <w:rFonts w:hint="eastAsia"/>
-        </w:rPr>
-      </w:pPr>
-    </w:p>
-    <w:p>
-      <w:pPr>
-        <w:rPr>
-          <w:rFonts w:hint="eastAsia"/>
-        </w:rPr>
-      </w:pPr>
-      <w:r>
+          <w:b/>
+        </w:rPr>
         <w:t>M</w:t>
       </w:r>
       <w:r>
         <w:rPr>
           <w:rFonts w:hint="eastAsia"/>
+          <w:b/>
         </w:rPr>
         <w:t>aster</w:t>
       </w:r>
       <w:r>
         <w:rPr>
           <w:rFonts w:hint="eastAsia"/>
+          <w:b/>
         </w:rPr>
         <w:t>修改值，看</w:t>
       </w:r>
       <w:r>
         <w:rPr>
           <w:rFonts w:hint="eastAsia"/>
+          <w:b/>
         </w:rPr>
         <w:t>slave</w:t>
       </w:r>
       <w:r>
         <w:rPr>
           <w:rFonts w:hint="eastAsia"/>
+          <w:b/>
         </w:rPr>
         <w:t>是否能同步</w:t>
       </w:r>
     </w:p>
     <w:p>
-      <w:pPr>
-        <w:rPr>
-          <w:rFonts w:hint="eastAsia"/>
-        </w:rPr>
-      </w:pPr>
       <w:r>
         <w:rPr>
           <w:noProof/>
@@ -4201,19 +3693,8 @@
         </w:drawing>
       </w:r>
     </w:p>
-    <w:p>
-      <w:pPr>
-        <w:rPr>
-          <w:rFonts w:hint="eastAsia"/>
-        </w:rPr>
-      </w:pPr>
-    </w:p>
-    <w:p>
-      <w:pPr>
-        <w:rPr>
-          <w:rFonts w:hint="eastAsia"/>
-        </w:rPr>
-      </w:pPr>
+    <w:p/>
+    <w:p>
       <w:r>
         <w:rPr>
           <w:rFonts w:hint="eastAsia"/>
@@ -4222,11 +3703,6 @@
       </w:r>
     </w:p>
     <w:p>
-      <w:pPr>
-        <w:rPr>
-          <w:rFonts w:hint="eastAsia"/>
-        </w:rPr>
-      </w:pPr>
       <w:r>
         <w:rPr>
           <w:noProof/>
@@ -4269,11 +3745,6 @@
       </w:r>
     </w:p>
     <w:p>
-      <w:pPr>
-        <w:rPr>
-          <w:rFonts w:hint="eastAsia"/>
-        </w:rPr>
-      </w:pPr>
       <w:r>
         <w:rPr>
           <w:rFonts w:hint="eastAsia"/>
@@ -4299,19 +3770,8 @@
         <w:t>.</w:t>
       </w:r>
     </w:p>
-    <w:p>
-      <w:pPr>
-        <w:rPr>
-          <w:rFonts w:hint="eastAsia"/>
-        </w:rPr>
-      </w:pPr>
-    </w:p>
-    <w:p>
-      <w:pPr>
-        <w:rPr>
-          <w:rFonts w:hint="eastAsia"/>
-        </w:rPr>
-      </w:pPr>
+    <w:p/>
+    <w:p>
       <w:r>
         <w:rPr>
           <w:rFonts w:hint="eastAsia"/>
@@ -4338,11 +3798,6 @@
       </w:r>
     </w:p>
     <w:p>
-      <w:pPr>
-        <w:rPr>
-          <w:rFonts w:hint="eastAsia"/>
-        </w:rPr>
-      </w:pPr>
       <w:r>
         <w:rPr>
           <w:noProof/>
@@ -4385,11 +3840,6 @@
       </w:r>
     </w:p>
     <w:p>
-      <w:pPr>
-        <w:rPr>
-          <w:rFonts w:hint="eastAsia"/>
-        </w:rPr>
-      </w:pPr>
       <w:r>
         <w:t>S</w:t>
       </w:r>
@@ -4401,11 +3851,6 @@
       </w:r>
     </w:p>
     <w:p>
-      <w:pPr>
-        <w:rPr>
-          <w:rFonts w:hint="eastAsia"/>
-        </w:rPr>
-      </w:pPr>
       <w:r>
         <w:rPr>
           <w:noProof/>
@@ -4448,19 +3893,8 @@
         </w:drawing>
       </w:r>
     </w:p>
-    <w:p>
-      <w:pPr>
-        <w:rPr>
-          <w:rFonts w:hint="eastAsia"/>
-        </w:rPr>
-      </w:pPr>
-    </w:p>
-    <w:p>
-      <w:pPr>
-        <w:rPr>
-          <w:rFonts w:hint="eastAsia"/>
-        </w:rPr>
-      </w:pPr>
+    <w:p/>
+    <w:p>
       <w:r>
         <w:rPr>
           <w:rFonts w:hint="eastAsia"/>
@@ -4534,19 +3968,8 @@
         <w:t>从而保证系统的稳定性</w:t>
       </w:r>
     </w:p>
-    <w:p>
-      <w:pPr>
-        <w:rPr>
-          <w:rFonts w:hint="eastAsia"/>
-        </w:rPr>
-      </w:pPr>
-    </w:p>
-    <w:p>
-      <w:pPr>
-        <w:rPr>
-          <w:rFonts w:hint="eastAsia"/>
-        </w:rPr>
-      </w:pPr>
+    <w:p/>
+    <w:p>
       <w:r>
         <w:rPr>
           <w:rFonts w:hint="eastAsia"/>
@@ -4571,14 +3994,20 @@
         </w:rPr>
         <w:t>，再</w:t>
       </w:r>
-      <w:proofErr w:type="spellStart"/>
+      <w:r>
+        <w:rPr>
+          <w:rFonts w:hint="eastAsia"/>
+        </w:rPr>
+        <w:t>看</w:t>
+      </w:r>
+      <w:bookmarkStart w:id="0" w:name="_GoBack"/>
+      <w:bookmarkEnd w:id="0"/>
       <w:r>
         <w:rPr>
           <w:rFonts w:hint="eastAsia"/>
         </w:rPr>
         <w:t>setinel</w:t>
       </w:r>
-      <w:proofErr w:type="spellEnd"/>
       <w:r>
         <w:rPr>
           <w:rFonts w:hint="eastAsia"/>
@@ -4653,11 +4082,6 @@
       </w:r>
     </w:p>
     <w:p>
-      <w:pPr>
-        <w:rPr>
-          <w:rFonts w:hint="eastAsia"/>
-        </w:rPr>
-      </w:pPr>
       <w:r>
         <w:t>S</w:t>
       </w:r>
@@ -4711,11 +4135,6 @@
       </w:r>
     </w:p>
     <w:p>
-      <w:pPr>
-        <w:rPr>
-          <w:rFonts w:hint="eastAsia"/>
-        </w:rPr>
-      </w:pPr>
       <w:r>
         <w:t>S</w:t>
       </w:r>
@@ -4733,11 +4152,6 @@
       </w:r>
     </w:p>
     <w:p>
-      <w:pPr>
-        <w:rPr>
-          <w:rFonts w:hint="eastAsia"/>
-        </w:rPr>
-      </w:pPr>
       <w:r>
         <w:rPr>
           <w:noProof/>
@@ -4779,19 +4193,8 @@
         </w:drawing>
       </w:r>
     </w:p>
-    <w:p>
-      <w:pPr>
-        <w:rPr>
-          <w:rFonts w:hint="eastAsia"/>
-        </w:rPr>
-      </w:pPr>
-    </w:p>
-    <w:p>
-      <w:pPr>
-        <w:rPr>
-          <w:rFonts w:hint="eastAsia"/>
-        </w:rPr>
-      </w:pPr>
+    <w:p/>
+    <w:p>
       <w:r>
         <w:rPr>
           <w:noProof/>
@@ -4833,19 +4236,8 @@
         </w:drawing>
       </w:r>
     </w:p>
-    <w:p>
-      <w:pPr>
-        <w:rPr>
-          <w:rFonts w:hint="eastAsia"/>
-        </w:rPr>
-      </w:pPr>
-    </w:p>
-    <w:p>
-      <w:pPr>
-        <w:rPr>
-          <w:rFonts w:hint="eastAsia"/>
-        </w:rPr>
-      </w:pPr>
+    <w:p/>
+    <w:p>
       <w:r>
         <w:rPr>
           <w:rFonts w:hint="eastAsia"/>
@@ -4878,11 +4270,6 @@
       </w:r>
     </w:p>
     <w:p>
-      <w:pPr>
-        <w:rPr>
-          <w:rFonts w:hint="eastAsia"/>
-        </w:rPr>
-      </w:pPr>
       <w:r>
         <w:rPr>
           <w:noProof/>
@@ -4926,11 +4313,6 @@
       </w:r>
     </w:p>
     <w:p>
-      <w:pPr>
-        <w:rPr>
-          <w:rFonts w:hint="eastAsia"/>
-        </w:rPr>
-      </w:pPr>
       <w:r>
         <w:rPr>
           <w:noProof/>
@@ -4973,11 +4355,6 @@
       </w:r>
     </w:p>
     <w:p>
-      <w:pPr>
-        <w:rPr>
-          <w:rFonts w:hint="eastAsia"/>
-        </w:rPr>
-      </w:pPr>
       <w:r>
         <w:rPr>
           <w:rFonts w:hint="eastAsia"/>
@@ -5010,11 +4387,6 @@
       </w:r>
     </w:p>
     <w:p>
-      <w:pPr>
-        <w:rPr>
-          <w:rFonts w:hint="eastAsia"/>
-        </w:rPr>
-      </w:pPr>
       <w:r>
         <w:rPr>
           <w:rFonts w:hint="eastAsia"/>
@@ -5141,8 +4513,6 @@
           </wp:inline>
         </w:drawing>
       </w:r>
-      <w:bookmarkStart w:id="0" w:name="_GoBack"/>
-      <w:bookmarkEnd w:id="0"/>
     </w:p>
     <w:sectPr>
       <w:pgSz w:w="11906" w:h="16838"/>

</xml_diff>